<commit_message>
added new tab cases in TestTabulation.docx
</commit_message>
<xml_diff>
--- a/thirdparties-extension/fr.opensagres.poi.xwpf.converter.pdf/src/test/resources/org/apache/poi/xwpf/converter/core/TestTabulation.docx
+++ b/thirdparties-extension/fr.opensagres.poi.xwpf.converter.pdf/src/test/resources/org/apache/poi/xwpf/converter/core/TestTabulation.docx
@@ -1,113 +1,111 @@
 
 <file path=word/document.xml><?xml version="1.0" encoding="utf-8"?>
-<w:document xmlns:ve="http://schemas.openxmlformats.org/markup-compatibility/2006" xmlns:o="urn:schemas-microsoft-com:office:office" xmlns:r="http://schemas.openxmlformats.org/officeDocument/2006/relationships" xmlns:m="http://schemas.openxmlformats.org/officeDocument/2006/math" xmlns:v="urn:schemas-microsoft-com:vml" xmlns:wp="http://schemas.openxmlformats.org/drawingml/2006/wordprocessingDrawing" xmlns:w10="urn:schemas-microsoft-com:office:word" xmlns:w="http://schemas.openxmlformats.org/wordprocessingml/2006/main" xmlns:wne="http://schemas.microsoft.com/office/word/2006/wordml">
+<w:document xmlns:wpc="http://schemas.microsoft.com/office/word/2010/wordprocessingCanvas" xmlns:mc="http://schemas.openxmlformats.org/markup-compatibility/2006" xmlns:o="urn:schemas-microsoft-com:office:office" xmlns:r="http://schemas.openxmlformats.org/officeDocument/2006/relationships" xmlns:m="http://schemas.openxmlformats.org/officeDocument/2006/math" xmlns:v="urn:schemas-microsoft-com:vml" xmlns:wp14="http://schemas.microsoft.com/office/word/2010/wordprocessingDrawing" xmlns:wp="http://schemas.openxmlformats.org/drawingml/2006/wordprocessingDrawing" xmlns:w10="urn:schemas-microsoft-com:office:word" xmlns:w="http://schemas.openxmlformats.org/wordprocessingml/2006/main" xmlns:w14="http://schemas.microsoft.com/office/word/2010/wordml" xmlns:wpg="http://schemas.microsoft.com/office/word/2010/wordprocessingGroup" xmlns:wpi="http://schemas.microsoft.com/office/word/2010/wordprocessingInk" xmlns:wne="http://schemas.microsoft.com/office/word/2006/wordml" xmlns:wps="http://schemas.microsoft.com/office/word/2010/wordprocessingShape" mc:Ignorable="w14 wp14">
   <w:body>
     <w:p>
       <w:pPr>
         <w:outlineLvl w:val="0"/>
-      </w:pPr>
-      <w:r>
-        <w:tab/>
-      </w:r>
-      <w:r>
-        <w:tab/>
-      </w:r>
-      <w:proofErr w:type="spellStart"/>
-      <w:r>
-        <w:t>Two</w:t>
-      </w:r>
-      <w:proofErr w:type="spellEnd"/>
-      <w:r>
-        <w:t xml:space="preserve"> </w:t>
-      </w:r>
-      <w:proofErr w:type="spellStart"/>
-      <w:r>
-        <w:t>tabs</w:t>
-      </w:r>
-      <w:proofErr w:type="spellEnd"/>
+        <w:rPr>
+          <w:lang w:val="en-US"/>
+        </w:rPr>
+      </w:pPr>
+      <w:r>
+        <w:tab/>
+      </w:r>
+      <w:r>
+        <w:tab/>
+      </w:r>
+      <w:r>
+        <w:rPr>
+          <w:lang w:val="en-US"/>
+        </w:rPr>
+        <w:t>Two tabs</w:t>
+      </w:r>
     </w:p>
     <w:p>
       <w:pPr>
         <w:outlineLvl w:val="0"/>
-      </w:pPr>
-      <w:r>
+        <w:rPr>
+          <w:lang w:val="en-US"/>
+        </w:rPr>
+      </w:pPr>
+      <w:r>
+        <w:rPr>
+          <w:lang w:val="en-US"/>
+        </w:rPr>
         <w:tab/>
         <w:t>One tab</w:t>
       </w:r>
     </w:p>
     <w:p>
-      <w:r>
-        <w:t xml:space="preserve">None </w:t>
-      </w:r>
-      <w:proofErr w:type="spellStart"/>
-      <w:r>
-        <w:t>tab</w:t>
-      </w:r>
-      <w:r>
+      <w:pPr>
+        <w:rPr>
+          <w:lang w:val="en-US"/>
+        </w:rPr>
+      </w:pPr>
+      <w:r>
+        <w:rPr>
+          <w:lang w:val="en-US"/>
+        </w:rPr>
+        <w:t>None tab</w:t>
+      </w:r>
+      <w:r>
+        <w:rPr>
+          <w:lang w:val="en-US"/>
+        </w:rPr>
         <w:t>s</w:t>
       </w:r>
-      <w:proofErr w:type="spellEnd"/>
-    </w:p>
-    <w:p>
-      <w:r>
+    </w:p>
+    <w:p>
+      <w:r>
+        <w:rPr>
+          <w:lang w:val="en-US"/>
+        </w:rPr>
         <w:t>Blabla</w:t>
       </w:r>
       <w:r>
-        <w:tab/>
-      </w:r>
-      <w:proofErr w:type="spellStart"/>
-      <w:r>
-        <w:t>After</w:t>
-      </w:r>
-      <w:proofErr w:type="spellEnd"/>
-      <w:r>
-        <w:t xml:space="preserve"> one tab</w:t>
-      </w:r>
-      <w:r>
-        <w:tab/>
-      </w:r>
-      <w:r>
-        <w:tab/>
-      </w:r>
-      <w:proofErr w:type="spellStart"/>
-      <w:r>
-        <w:t>after</w:t>
-      </w:r>
-      <w:proofErr w:type="spellEnd"/>
-      <w:r>
-        <w:t xml:space="preserve"> 2 </w:t>
-      </w:r>
-      <w:proofErr w:type="spellStart"/>
-      <w:r>
-        <w:t>tabs</w:t>
-      </w:r>
-      <w:proofErr w:type="spellEnd"/>
-      <w:r>
-        <w:tab/>
-      </w:r>
-      <w:r>
-        <w:tab/>
-      </w:r>
-      <w:r>
-        <w:tab/>
-      </w:r>
-      <w:proofErr w:type="spellStart"/>
-      <w:r>
-        <w:t>after</w:t>
-      </w:r>
-      <w:proofErr w:type="spellEnd"/>
-      <w:r>
-        <w:t xml:space="preserve"> 3 </w:t>
-      </w:r>
-      <w:proofErr w:type="spellStart"/>
-      <w:r>
-        <w:t>tabs</w:t>
-      </w:r>
-      <w:proofErr w:type="spellEnd"/>
-      <w:r>
-        <w:t>.</w:t>
-      </w:r>
-      <w:r>
+        <w:rPr>
+          <w:lang w:val="en-US"/>
+        </w:rPr>
+        <w:tab/>
+        <w:t>After one tab</w:t>
+      </w:r>
+      <w:r>
+        <w:rPr>
+          <w:lang w:val="en-US"/>
+        </w:rPr>
+        <w:tab/>
+      </w:r>
+      <w:r>
+        <w:rPr>
+          <w:lang w:val="en-US"/>
+        </w:rPr>
+        <w:tab/>
+        <w:t>after 2 tabs</w:t>
+      </w:r>
+      <w:r>
+        <w:rPr>
+          <w:lang w:val="en-US"/>
+        </w:rPr>
+        <w:tab/>
+      </w:r>
+      <w:r>
+        <w:rPr>
+          <w:lang w:val="en-US"/>
+        </w:rPr>
+        <w:tab/>
+      </w:r>
+      <w:r>
+        <w:rPr>
+          <w:lang w:val="en-US"/>
+        </w:rPr>
+        <w:tab/>
+        <w:t>after 3 tabs.</w:t>
+      </w:r>
+      <w:r>
+        <w:rPr>
+          <w:lang w:val="en-US"/>
+        </w:rPr>
         <w:t xml:space="preserve">                                            </w:t>
       </w:r>
       <w:r>
@@ -125,7 +123,7 @@
     </w:p>
     <w:p>
       <w:pPr>
-        <w:pStyle w:val="TM1"/>
+        <w:pStyle w:val="TOC1"/>
         <w:rPr>
           <w:rFonts w:eastAsiaTheme="minorEastAsia" w:cstheme="minorBidi"/>
           <w:b w:val="0"/>
@@ -181,7 +179,7 @@
     </w:p>
     <w:p>
       <w:pPr>
-        <w:pStyle w:val="TM1"/>
+        <w:pStyle w:val="TOC1"/>
       </w:pPr>
       <w:hyperlink w:anchor="_Toc147891758" w:history="1">
         <w:r>
@@ -235,7 +233,7 @@
     </w:p>
     <w:p>
       <w:pPr>
-        <w:pStyle w:val="TM1"/>
+        <w:pStyle w:val="TOC1"/>
         <w:rPr>
           <w:rFonts w:eastAsiaTheme="minorEastAsia" w:cstheme="minorBidi"/>
           <w:b w:val="0"/>
@@ -311,8 +309,282 @@
         </w:rPr>
       </w:pPr>
     </w:p>
-    <w:p/>
-    <w:p/>
+    <w:p>
+      <w:pPr>
+        <w:tabs>
+          <w:tab w:val="right" w:pos="1701"/>
+        </w:tabs>
+      </w:pPr>
+      <w:r>
+        <w:tab/>
+        <w:t>SingleRight</w:t>
+      </w:r>
+    </w:p>
+    <w:p>
+      <w:pPr>
+        <w:tabs>
+          <w:tab w:val="right" w:pos="1701"/>
+          <w:tab w:val="right" w:pos="5670"/>
+        </w:tabs>
+        <w:rPr>
+          <w:lang w:val="en-US"/>
+        </w:rPr>
+      </w:pPr>
+      <w:r>
+        <w:tab/>
+      </w:r>
+      <w:r>
+        <w:rPr>
+          <w:lang w:val="en-US"/>
+        </w:rPr>
+        <w:t>Double</w:t>
+      </w:r>
+      <w:r>
+        <w:rPr>
+          <w:lang w:val="en-US"/>
+        </w:rPr>
+        <w:tab/>
+      </w:r>
+      <w:r>
+        <w:rPr>
+          <w:lang w:val="en-US"/>
+        </w:rPr>
+        <w:t>Right</w:t>
+      </w:r>
+    </w:p>
+    <w:p>
+      <w:pPr>
+        <w:tabs>
+          <w:tab w:val="left" w:pos="1701"/>
+          <w:tab w:val="right" w:pos="5670"/>
+        </w:tabs>
+        <w:rPr>
+          <w:lang w:val="en-US"/>
+        </w:rPr>
+      </w:pPr>
+      <w:r>
+        <w:rPr>
+          <w:lang w:val="en-US"/>
+        </w:rPr>
+        <w:t>None</w:t>
+      </w:r>
+      <w:r>
+        <w:rPr>
+          <w:lang w:val="en-US"/>
+        </w:rPr>
+        <w:tab/>
+        <w:t>Left</w:t>
+      </w:r>
+      <w:r>
+        <w:rPr>
+          <w:lang w:val="en-US"/>
+        </w:rPr>
+        <w:tab/>
+        <w:t>Right</w:t>
+      </w:r>
+    </w:p>
+    <w:p>
+      <w:pPr>
+        <w:tabs>
+          <w:tab w:val="right" w:pos="1701"/>
+          <w:tab w:val="left" w:pos="6237"/>
+        </w:tabs>
+        <w:rPr>
+          <w:lang w:val="en-US"/>
+        </w:rPr>
+      </w:pPr>
+      <w:r>
+        <w:rPr>
+          <w:lang w:val="en-US"/>
+        </w:rPr>
+        <w:t>None</w:t>
+      </w:r>
+      <w:r>
+        <w:rPr>
+          <w:lang w:val="en-US"/>
+        </w:rPr>
+        <w:tab/>
+      </w:r>
+      <w:r>
+        <w:rPr>
+          <w:lang w:val="en-US"/>
+        </w:rPr>
+        <w:t>Right</w:t>
+      </w:r>
+      <w:r>
+        <w:rPr>
+          <w:lang w:val="en-US"/>
+        </w:rPr>
+        <w:tab/>
+        <w:t>Left</w:t>
+      </w:r>
+    </w:p>
+    <w:p>
+      <w:pPr>
+        <w:tabs>
+          <w:tab w:val="center" w:pos="4536"/>
+        </w:tabs>
+        <w:rPr>
+          <w:lang w:val="en-US"/>
+        </w:rPr>
+      </w:pPr>
+      <w:r>
+        <w:rPr>
+          <w:lang w:val="en-US"/>
+        </w:rPr>
+        <w:tab/>
+        <w:t>SingleCenter</w:t>
+      </w:r>
+    </w:p>
+    <w:p>
+      <w:pPr>
+        <w:tabs>
+          <w:tab w:val="center" w:pos="4536"/>
+        </w:tabs>
+        <w:rPr>
+          <w:lang w:val="en-US"/>
+        </w:rPr>
+      </w:pPr>
+      <w:r>
+        <w:rPr>
+          <w:lang w:val="en-US"/>
+        </w:rPr>
+        <w:t>None</w:t>
+      </w:r>
+      <w:r>
+        <w:rPr>
+          <w:lang w:val="en-US"/>
+        </w:rPr>
+        <w:tab/>
+        <w:t>Center</w:t>
+      </w:r>
+    </w:p>
+    <w:p>
+      <w:pPr>
+        <w:tabs>
+          <w:tab w:val="right" w:pos="1701"/>
+          <w:tab w:val="center" w:pos="4536"/>
+          <w:tab w:val="left" w:pos="6237"/>
+        </w:tabs>
+        <w:rPr>
+          <w:lang w:val="en-US"/>
+        </w:rPr>
+      </w:pPr>
+      <w:r>
+        <w:rPr>
+          <w:lang w:val="en-US"/>
+        </w:rPr>
+        <w:tab/>
+        <w:t>Right</w:t>
+      </w:r>
+      <w:r>
+        <w:rPr>
+          <w:lang w:val="en-US"/>
+        </w:rPr>
+        <w:tab/>
+        <w:t>Center</w:t>
+      </w:r>
+      <w:r>
+        <w:rPr>
+          <w:lang w:val="en-US"/>
+        </w:rPr>
+        <w:tab/>
+        <w:t>Left</w:t>
+      </w:r>
+    </w:p>
+    <w:p>
+      <w:pPr>
+        <w:tabs>
+          <w:tab w:val="left" w:pos="1701"/>
+          <w:tab w:val="center" w:pos="4536"/>
+          <w:tab w:val="right" w:pos="5670"/>
+        </w:tabs>
+        <w:rPr>
+          <w:lang w:val="en-US"/>
+        </w:rPr>
+      </w:pPr>
+      <w:r>
+        <w:rPr>
+          <w:lang w:val="en-US"/>
+        </w:rPr>
+        <w:tab/>
+        <w:t>Left</w:t>
+      </w:r>
+      <w:r>
+        <w:rPr>
+          <w:lang w:val="en-US"/>
+        </w:rPr>
+        <w:tab/>
+        <w:t>Center</w:t>
+      </w:r>
+      <w:r>
+        <w:rPr>
+          <w:lang w:val="en-US"/>
+        </w:rPr>
+        <w:tab/>
+        <w:t>Right</w:t>
+      </w:r>
+      <w:bookmarkStart w:id="0" w:name="_GoBack"/>
+      <w:bookmarkEnd w:id="0"/>
+    </w:p>
+    <w:p>
+      <w:pPr>
+        <w:tabs>
+          <w:tab w:val="right" w:pos="1701"/>
+          <w:tab w:val="right" w:pos="5670"/>
+        </w:tabs>
+        <w:rPr>
+          <w:lang w:val="en-US"/>
+        </w:rPr>
+      </w:pPr>
+      <w:r>
+        <w:rPr>
+          <w:lang w:val="en-US"/>
+        </w:rPr>
+        <w:tab/>
+      </w:r>
+      <w:r>
+        <w:rPr>
+          <w:lang w:val="en-US"/>
+        </w:rPr>
+        <w:tab/>
+        <w:t>EmptyRight</w:t>
+      </w:r>
+    </w:p>
+    <w:p>
+      <w:pPr>
+        <w:tabs>
+          <w:tab w:val="right" w:pos="1701"/>
+          <w:tab w:val="center" w:pos="4536"/>
+        </w:tabs>
+        <w:rPr>
+          <w:lang w:val="en-US"/>
+        </w:rPr>
+      </w:pPr>
+      <w:r>
+        <w:rPr>
+          <w:lang w:val="en-US"/>
+        </w:rPr>
+        <w:tab/>
+      </w:r>
+      <w:r>
+        <w:rPr>
+          <w:lang w:val="en-US"/>
+        </w:rPr>
+        <w:tab/>
+        <w:t>EmptyCenter</w:t>
+      </w:r>
+    </w:p>
+    <w:p>
+      <w:pPr>
+        <w:tabs>
+          <w:tab w:val="center" w:pos="5245"/>
+        </w:tabs>
+        <w:rPr>
+          <w:lang w:val="en-US"/>
+        </w:rPr>
+      </w:pPr>
+    </w:p>
     <w:sectPr>
       <w:pgSz w:w="11906" w:h="16838"/>
       <w:pgMar w:top="1417" w:right="1417" w:bottom="1417" w:left="1417" w:header="708" w:footer="708" w:gutter="0"/>
@@ -324,7 +596,7 @@
 </file>
 
 <file path=word/styles.xml><?xml version="1.0" encoding="utf-8"?>
-<w:styles xmlns:r="http://schemas.openxmlformats.org/officeDocument/2006/relationships" xmlns:w="http://schemas.openxmlformats.org/wordprocessingml/2006/main">
+<w:styles xmlns:mc="http://schemas.openxmlformats.org/markup-compatibility/2006" xmlns:r="http://schemas.openxmlformats.org/officeDocument/2006/relationships" xmlns:w="http://schemas.openxmlformats.org/wordprocessingml/2006/main" xmlns:w14="http://schemas.microsoft.com/office/word/2010/wordml" mc:Ignorable="w14">
   <w:docDefaults>
     <w:rPrDefault>
       <w:rPr>
@@ -484,18 +756,17 @@
     <w:qFormat/>
     <w:rsid w:val="00D72629"/>
   </w:style>
-  <w:style w:type="character" w:default="1" w:styleId="Policepardfaut">
+  <w:style w:type="character" w:default="1" w:styleId="DefaultParagraphFont">
     <w:name w:val="Default Paragraph Font"/>
     <w:uiPriority w:val="1"/>
     <w:semiHidden/>
     <w:unhideWhenUsed/>
   </w:style>
-  <w:style w:type="table" w:default="1" w:styleId="TableauNormal">
+  <w:style w:type="table" w:default="1" w:styleId="TableNormal">
     <w:name w:val="Normal Table"/>
     <w:uiPriority w:val="99"/>
     <w:semiHidden/>
     <w:unhideWhenUsed/>
-    <w:qFormat/>
     <w:tblPr>
       <w:tblInd w:w="0" w:type="dxa"/>
       <w:tblCellMar>
@@ -506,16 +777,16 @@
       </w:tblCellMar>
     </w:tblPr>
   </w:style>
-  <w:style w:type="numbering" w:default="1" w:styleId="Aucuneliste">
+  <w:style w:type="numbering" w:default="1" w:styleId="NoList">
     <w:name w:val="No List"/>
     <w:uiPriority w:val="99"/>
     <w:semiHidden/>
     <w:unhideWhenUsed/>
   </w:style>
-  <w:style w:type="paragraph" w:styleId="Explorateurdedocuments">
+  <w:style w:type="paragraph" w:styleId="DocumentMap">
     <w:name w:val="Document Map"/>
     <w:basedOn w:val="Normal"/>
-    <w:link w:val="ExplorateurdedocumentsCar"/>
+    <w:link w:val="DocumentMapChar"/>
     <w:uiPriority w:val="99"/>
     <w:semiHidden/>
     <w:unhideWhenUsed/>
@@ -529,10 +800,10 @@
       <w:szCs w:val="16"/>
     </w:rPr>
   </w:style>
-  <w:style w:type="character" w:customStyle="1" w:styleId="ExplorateurdedocumentsCar">
-    <w:name w:val="Explorateur de documents Car"/>
-    <w:basedOn w:val="Policepardfaut"/>
-    <w:link w:val="Explorateurdedocuments"/>
+  <w:style w:type="character" w:customStyle="1" w:styleId="DocumentMapChar">
+    <w:name w:val="Document Map Char"/>
+    <w:basedOn w:val="DefaultParagraphFont"/>
+    <w:link w:val="DocumentMap"/>
     <w:uiPriority w:val="99"/>
     <w:semiHidden/>
     <w:rsid w:val="005D6F25"/>
@@ -542,7 +813,7 @@
       <w:szCs w:val="16"/>
     </w:rPr>
   </w:style>
-  <w:style w:type="paragraph" w:styleId="TM1">
+  <w:style w:type="paragraph" w:styleId="TOC1">
     <w:name w:val="toc 1"/>
     <w:aliases w:val="toc1"/>
     <w:basedOn w:val="Normal"/>
@@ -566,6 +837,196 @@
       <w:noProof/>
       <w:lang w:val="en-US" w:eastAsia="en-CA"/>
     </w:rPr>
+  </w:style>
+</w:styles>
+</file>
+
+<file path=word/stylesWithEffects.xml><?xml version="1.0" encoding="utf-8"?>
+<w:styles xmlns:wpc="http://schemas.microsoft.com/office/word/2010/wordprocessingCanvas" xmlns:mc="http://schemas.openxmlformats.org/markup-compatibility/2006" xmlns:o="urn:schemas-microsoft-com:office:office" xmlns:r="http://schemas.openxmlformats.org/officeDocument/2006/relationships" xmlns:m="http://schemas.openxmlformats.org/officeDocument/2006/math" xmlns:v="urn:schemas-microsoft-com:vml" xmlns:wp14="http://schemas.microsoft.com/office/word/2010/wordprocessingDrawing" xmlns:wp="http://schemas.openxmlformats.org/drawingml/2006/wordprocessingDrawing" xmlns:w10="urn:schemas-microsoft-com:office:word" xmlns:w="http://schemas.openxmlformats.org/wordprocessingml/2006/main" xmlns:w14="http://schemas.microsoft.com/office/word/2010/wordml" xmlns:wpg="http://schemas.microsoft.com/office/word/2010/wordprocessingGroup" xmlns:wpi="http://schemas.microsoft.com/office/word/2010/wordprocessingInk" xmlns:wne="http://schemas.microsoft.com/office/word/2006/wordml" xmlns:wps="http://schemas.microsoft.com/office/word/2010/wordprocessingShape" mc:Ignorable="w14 wp14">
+  <w:docDefaults>
+    <w:rPrDefault>
+      <w:rPr>
+        <w:rFonts w:asciiTheme="minorHAnsi" w:eastAsiaTheme="minorEastAsia" w:hAnsiTheme="minorHAnsi" w:cstheme="minorBidi"/>
+        <w:sz w:val="22"/>
+        <w:szCs w:val="22"/>
+        <w:lang w:val="en-US" w:eastAsia="en-US" w:bidi="ar-SA"/>
+      </w:rPr>
+    </w:rPrDefault>
+    <w:pPrDefault>
+      <w:pPr>
+        <w:spacing w:after="200" w:line="276" w:lineRule="auto"/>
+      </w:pPr>
+    </w:pPrDefault>
+  </w:docDefaults>
+  <w:latentStyles w:defLockedState="0" w:defUIPriority="99" w:defSemiHidden="1" w:defUnhideWhenUsed="1" w:defQFormat="0" w:count="267">
+    <w:lsdException w:name="Normal" w:semiHidden="0" w:uiPriority="0" w:unhideWhenUsed="0" w:qFormat="1"/>
+    <w:lsdException w:name="heading 1" w:semiHidden="0" w:uiPriority="9" w:unhideWhenUsed="0" w:qFormat="1"/>
+    <w:lsdException w:name="heading 2" w:uiPriority="9" w:qFormat="1"/>
+    <w:lsdException w:name="heading 3" w:uiPriority="9" w:qFormat="1"/>
+    <w:lsdException w:name="heading 4" w:uiPriority="9" w:qFormat="1"/>
+    <w:lsdException w:name="heading 5" w:uiPriority="9" w:qFormat="1"/>
+    <w:lsdException w:name="heading 6" w:uiPriority="9" w:qFormat="1"/>
+    <w:lsdException w:name="heading 7" w:uiPriority="9" w:qFormat="1"/>
+    <w:lsdException w:name="heading 8" w:uiPriority="9" w:qFormat="1"/>
+    <w:lsdException w:name="heading 9" w:uiPriority="9" w:qFormat="1"/>
+    <w:lsdException w:name="toc 1" w:uiPriority="39"/>
+    <w:lsdException w:name="toc 2" w:uiPriority="39"/>
+    <w:lsdException w:name="toc 3" w:uiPriority="39"/>
+    <w:lsdException w:name="toc 4" w:uiPriority="39"/>
+    <w:lsdException w:name="toc 5" w:uiPriority="39"/>
+    <w:lsdException w:name="toc 6" w:uiPriority="39"/>
+    <w:lsdException w:name="toc 7" w:uiPriority="39"/>
+    <w:lsdException w:name="toc 8" w:uiPriority="39"/>
+    <w:lsdException w:name="toc 9" w:uiPriority="39"/>
+    <w:lsdException w:name="caption" w:uiPriority="35" w:qFormat="1"/>
+    <w:lsdException w:name="Title" w:semiHidden="0" w:uiPriority="10" w:unhideWhenUsed="0" w:qFormat="1"/>
+    <w:lsdException w:name="Default Paragraph Font" w:uiPriority="1"/>
+    <w:lsdException w:name="Subtitle" w:semiHidden="0" w:uiPriority="11" w:unhideWhenUsed="0" w:qFormat="1"/>
+    <w:lsdException w:name="Strong" w:semiHidden="0" w:uiPriority="22" w:unhideWhenUsed="0" w:qFormat="1"/>
+    <w:lsdException w:name="Emphasis" w:semiHidden="0" w:uiPriority="20" w:unhideWhenUsed="0" w:qFormat="1"/>
+    <w:lsdException w:name="Table Grid" w:semiHidden="0" w:uiPriority="59" w:unhideWhenUsed="0"/>
+    <w:lsdException w:name="Placeholder Text" w:unhideWhenUsed="0"/>
+    <w:lsdException w:name="No Spacing" w:semiHidden="0" w:uiPriority="1" w:unhideWhenUsed="0" w:qFormat="1"/>
+    <w:lsdException w:name="Light Shading" w:semiHidden="0" w:uiPriority="60" w:unhideWhenUsed="0"/>
+    <w:lsdException w:name="Light List" w:semiHidden="0" w:uiPriority="61" w:unhideWhenUsed="0"/>
+    <w:lsdException w:name="Light Grid" w:semiHidden="0" w:uiPriority="62" w:unhideWhenUsed="0"/>
+    <w:lsdException w:name="Medium Shading 1" w:semiHidden="0" w:uiPriority="63" w:unhideWhenUsed="0"/>
+    <w:lsdException w:name="Medium Shading 2" w:semiHidden="0" w:uiPriority="64" w:unhideWhenUsed="0"/>
+    <w:lsdException w:name="Medium List 1" w:semiHidden="0" w:uiPriority="65" w:unhideWhenUsed="0"/>
+    <w:lsdException w:name="Medium List 2" w:semiHidden="0" w:uiPriority="66" w:unhideWhenUsed="0"/>
+    <w:lsdException w:name="Medium Grid 1" w:semiHidden="0" w:uiPriority="67" w:unhideWhenUsed="0"/>
+    <w:lsdException w:name="Medium Grid 2" w:semiHidden="0" w:uiPriority="68" w:unhideWhenUsed="0"/>
+    <w:lsdException w:name="Medium Grid 3" w:semiHidden="0" w:uiPriority="69" w:unhideWhenUsed="0"/>
+    <w:lsdException w:name="Dark List" w:semiHidden="0" w:uiPriority="70" w:unhideWhenUsed="0"/>
+    <w:lsdException w:name="Colorful Shading" w:semiHidden="0" w:uiPriority="71" w:unhideWhenUsed="0"/>
+    <w:lsdException w:name="Colorful List" w:semiHidden="0" w:uiPriority="72" w:unhideWhenUsed="0"/>
+    <w:lsdException w:name="Colorful Grid" w:semiHidden="0" w:uiPriority="73" w:unhideWhenUsed="0"/>
+    <w:lsdException w:name="Light Shading Accent 1" w:semiHidden="0" w:uiPriority="60" w:unhideWhenUsed="0"/>
+    <w:lsdException w:name="Light List Accent 1" w:semiHidden="0" w:uiPriority="61" w:unhideWhenUsed="0"/>
+    <w:lsdException w:name="Light Grid Accent 1" w:semiHidden="0" w:uiPriority="62" w:unhideWhenUsed="0"/>
+    <w:lsdException w:name="Medium Shading 1 Accent 1" w:semiHidden="0" w:uiPriority="63" w:unhideWhenUsed="0"/>
+    <w:lsdException w:name="Medium Shading 2 Accent 1" w:semiHidden="0" w:uiPriority="64" w:unhideWhenUsed="0"/>
+    <w:lsdException w:name="Medium List 1 Accent 1" w:semiHidden="0" w:uiPriority="65" w:unhideWhenUsed="0"/>
+    <w:lsdException w:name="Revision" w:unhideWhenUsed="0"/>
+    <w:lsdException w:name="List Paragraph" w:semiHidden="0" w:uiPriority="34" w:unhideWhenUsed="0" w:qFormat="1"/>
+    <w:lsdException w:name="Quote" w:semiHidden="0" w:uiPriority="29" w:unhideWhenUsed="0" w:qFormat="1"/>
+    <w:lsdException w:name="Intense Quote" w:semiHidden="0" w:uiPriority="30" w:unhideWhenUsed="0" w:qFormat="1"/>
+    <w:lsdException w:name="Medium List 2 Accent 1" w:semiHidden="0" w:uiPriority="66" w:unhideWhenUsed="0"/>
+    <w:lsdException w:name="Medium Grid 1 Accent 1" w:semiHidden="0" w:uiPriority="67" w:unhideWhenUsed="0"/>
+    <w:lsdException w:name="Medium Grid 2 Accent 1" w:semiHidden="0" w:uiPriority="68" w:unhideWhenUsed="0"/>
+    <w:lsdException w:name="Medium Grid 3 Accent 1" w:semiHidden="0" w:uiPriority="69" w:unhideWhenUsed="0"/>
+    <w:lsdException w:name="Dark List Accent 1" w:semiHidden="0" w:uiPriority="70" w:unhideWhenUsed="0"/>
+    <w:lsdException w:name="Colorful Shading Accent 1" w:semiHidden="0" w:uiPriority="71" w:unhideWhenUsed="0"/>
+    <w:lsdException w:name="Colorful List Accent 1" w:semiHidden="0" w:uiPriority="72" w:unhideWhenUsed="0"/>
+    <w:lsdException w:name="Colorful Grid Accent 1" w:semiHidden="0" w:uiPriority="73" w:unhideWhenUsed="0"/>
+    <w:lsdException w:name="Light Shading Accent 2" w:semiHidden="0" w:uiPriority="60" w:unhideWhenUsed="0"/>
+    <w:lsdException w:name="Light List Accent 2" w:semiHidden="0" w:uiPriority="61" w:unhideWhenUsed="0"/>
+    <w:lsdException w:name="Light Grid Accent 2" w:semiHidden="0" w:uiPriority="62" w:unhideWhenUsed="0"/>
+    <w:lsdException w:name="Medium Shading 1 Accent 2" w:semiHidden="0" w:uiPriority="63" w:unhideWhenUsed="0"/>
+    <w:lsdException w:name="Medium Shading 2 Accent 2" w:semiHidden="0" w:uiPriority="64" w:unhideWhenUsed="0"/>
+    <w:lsdException w:name="Medium List 1 Accent 2" w:semiHidden="0" w:uiPriority="65" w:unhideWhenUsed="0"/>
+    <w:lsdException w:name="Medium List 2 Accent 2" w:semiHidden="0" w:uiPriority="66" w:unhideWhenUsed="0"/>
+    <w:lsdException w:name="Medium Grid 1 Accent 2" w:semiHidden="0" w:uiPriority="67" w:unhideWhenUsed="0"/>
+    <w:lsdException w:name="Medium Grid 2 Accent 2" w:semiHidden="0" w:uiPriority="68" w:unhideWhenUsed="0"/>
+    <w:lsdException w:name="Medium Grid 3 Accent 2" w:semiHidden="0" w:uiPriority="69" w:unhideWhenUsed="0"/>
+    <w:lsdException w:name="Dark List Accent 2" w:semiHidden="0" w:uiPriority="70" w:unhideWhenUsed="0"/>
+    <w:lsdException w:name="Colorful Shading Accent 2" w:semiHidden="0" w:uiPriority="71" w:unhideWhenUsed="0"/>
+    <w:lsdException w:name="Colorful List Accent 2" w:semiHidden="0" w:uiPriority="72" w:unhideWhenUsed="0"/>
+    <w:lsdException w:name="Colorful Grid Accent 2" w:semiHidden="0" w:uiPriority="73" w:unhideWhenUsed="0"/>
+    <w:lsdException w:name="Light Shading Accent 3" w:semiHidden="0" w:uiPriority="60" w:unhideWhenUsed="0"/>
+    <w:lsdException w:name="Light List Accent 3" w:semiHidden="0" w:uiPriority="61" w:unhideWhenUsed="0"/>
+    <w:lsdException w:name="Light Grid Accent 3" w:semiHidden="0" w:uiPriority="62" w:unhideWhenUsed="0"/>
+    <w:lsdException w:name="Medium Shading 1 Accent 3" w:semiHidden="0" w:uiPriority="63" w:unhideWhenUsed="0"/>
+    <w:lsdException w:name="Medium Shading 2 Accent 3" w:semiHidden="0" w:uiPriority="64" w:unhideWhenUsed="0"/>
+    <w:lsdException w:name="Medium List 1 Accent 3" w:semiHidden="0" w:uiPriority="65" w:unhideWhenUsed="0"/>
+    <w:lsdException w:name="Medium List 2 Accent 3" w:semiHidden="0" w:uiPriority="66" w:unhideWhenUsed="0"/>
+    <w:lsdException w:name="Medium Grid 1 Accent 3" w:semiHidden="0" w:uiPriority="67" w:unhideWhenUsed="0"/>
+    <w:lsdException w:name="Medium Grid 2 Accent 3" w:semiHidden="0" w:uiPriority="68" w:unhideWhenUsed="0"/>
+    <w:lsdException w:name="Medium Grid 3 Accent 3" w:semiHidden="0" w:uiPriority="69" w:unhideWhenUsed="0"/>
+    <w:lsdException w:name="Dark List Accent 3" w:semiHidden="0" w:uiPriority="70" w:unhideWhenUsed="0"/>
+    <w:lsdException w:name="Colorful Shading Accent 3" w:semiHidden="0" w:uiPriority="71" w:unhideWhenUsed="0"/>
+    <w:lsdException w:name="Colorful List Accent 3" w:semiHidden="0" w:uiPriority="72" w:unhideWhenUsed="0"/>
+    <w:lsdException w:name="Colorful Grid Accent 3" w:semiHidden="0" w:uiPriority="73" w:unhideWhenUsed="0"/>
+    <w:lsdException w:name="Light Shading Accent 4" w:semiHidden="0" w:uiPriority="60" w:unhideWhenUsed="0"/>
+    <w:lsdException w:name="Light List Accent 4" w:semiHidden="0" w:uiPriority="61" w:unhideWhenUsed="0"/>
+    <w:lsdException w:name="Light Grid Accent 4" w:semiHidden="0" w:uiPriority="62" w:unhideWhenUsed="0"/>
+    <w:lsdException w:name="Medium Shading 1 Accent 4" w:semiHidden="0" w:uiPriority="63" w:unhideWhenUsed="0"/>
+    <w:lsdException w:name="Medium Shading 2 Accent 4" w:semiHidden="0" w:uiPriority="64" w:unhideWhenUsed="0"/>
+    <w:lsdException w:name="Medium List 1 Accent 4" w:semiHidden="0" w:uiPriority="65" w:unhideWhenUsed="0"/>
+    <w:lsdException w:name="Medium List 2 Accent 4" w:semiHidden="0" w:uiPriority="66" w:unhideWhenUsed="0"/>
+    <w:lsdException w:name="Medium Grid 1 Accent 4" w:semiHidden="0" w:uiPriority="67" w:unhideWhenUsed="0"/>
+    <w:lsdException w:name="Medium Grid 2 Accent 4" w:semiHidden="0" w:uiPriority="68" w:unhideWhenUsed="0"/>
+    <w:lsdException w:name="Medium Grid 3 Accent 4" w:semiHidden="0" w:uiPriority="69" w:unhideWhenUsed="0"/>
+    <w:lsdException w:name="Dark List Accent 4" w:semiHidden="0" w:uiPriority="70" w:unhideWhenUsed="0"/>
+    <w:lsdException w:name="Colorful Shading Accent 4" w:semiHidden="0" w:uiPriority="71" w:unhideWhenUsed="0"/>
+    <w:lsdException w:name="Colorful List Accent 4" w:semiHidden="0" w:uiPriority="72" w:unhideWhenUsed="0"/>
+    <w:lsdException w:name="Colorful Grid Accent 4" w:semiHidden="0" w:uiPriority="73" w:unhideWhenUsed="0"/>
+    <w:lsdException w:name="Light Shading Accent 5" w:semiHidden="0" w:uiPriority="60" w:unhideWhenUsed="0"/>
+    <w:lsdException w:name="Light List Accent 5" w:semiHidden="0" w:uiPriority="61" w:unhideWhenUsed="0"/>
+    <w:lsdException w:name="Light Grid Accent 5" w:semiHidden="0" w:uiPriority="62" w:unhideWhenUsed="0"/>
+    <w:lsdException w:name="Medium Shading 1 Accent 5" w:semiHidden="0" w:uiPriority="63" w:unhideWhenUsed="0"/>
+    <w:lsdException w:name="Medium Shading 2 Accent 5" w:semiHidden="0" w:uiPriority="64" w:unhideWhenUsed="0"/>
+    <w:lsdException w:name="Medium List 1 Accent 5" w:semiHidden="0" w:uiPriority="65" w:unhideWhenUsed="0"/>
+    <w:lsdException w:name="Medium List 2 Accent 5" w:semiHidden="0" w:uiPriority="66" w:unhideWhenUsed="0"/>
+    <w:lsdException w:name="Medium Grid 1 Accent 5" w:semiHidden="0" w:uiPriority="67" w:unhideWhenUsed="0"/>
+    <w:lsdException w:name="Medium Grid 2 Accent 5" w:semiHidden="0" w:uiPriority="68" w:unhideWhenUsed="0"/>
+    <w:lsdException w:name="Medium Grid 3 Accent 5" w:semiHidden="0" w:uiPriority="69" w:unhideWhenUsed="0"/>
+    <w:lsdException w:name="Dark List Accent 5" w:semiHidden="0" w:uiPriority="70" w:unhideWhenUsed="0"/>
+    <w:lsdException w:name="Colorful Shading Accent 5" w:semiHidden="0" w:uiPriority="71" w:unhideWhenUsed="0"/>
+    <w:lsdException w:name="Colorful List Accent 5" w:semiHidden="0" w:uiPriority="72" w:unhideWhenUsed="0"/>
+    <w:lsdException w:name="Colorful Grid Accent 5" w:semiHidden="0" w:uiPriority="73" w:unhideWhenUsed="0"/>
+    <w:lsdException w:name="Light Shading Accent 6" w:semiHidden="0" w:uiPriority="60" w:unhideWhenUsed="0"/>
+    <w:lsdException w:name="Light List Accent 6" w:semiHidden="0" w:uiPriority="61" w:unhideWhenUsed="0"/>
+    <w:lsdException w:name="Light Grid Accent 6" w:semiHidden="0" w:uiPriority="62" w:unhideWhenUsed="0"/>
+    <w:lsdException w:name="Medium Shading 1 Accent 6" w:semiHidden="0" w:uiPriority="63" w:unhideWhenUsed="0"/>
+    <w:lsdException w:name="Medium Shading 2 Accent 6" w:semiHidden="0" w:uiPriority="64" w:unhideWhenUsed="0"/>
+    <w:lsdException w:name="Medium List 1 Accent 6" w:semiHidden="0" w:uiPriority="65" w:unhideWhenUsed="0"/>
+    <w:lsdException w:name="Medium List 2 Accent 6" w:semiHidden="0" w:uiPriority="66" w:unhideWhenUsed="0"/>
+    <w:lsdException w:name="Medium Grid 1 Accent 6" w:semiHidden="0" w:uiPriority="67" w:unhideWhenUsed="0"/>
+    <w:lsdException w:name="Medium Grid 2 Accent 6" w:semiHidden="0" w:uiPriority="68" w:unhideWhenUsed="0"/>
+    <w:lsdException w:name="Medium Grid 3 Accent 6" w:semiHidden="0" w:uiPriority="69" w:unhideWhenUsed="0"/>
+    <w:lsdException w:name="Dark List Accent 6" w:semiHidden="0" w:uiPriority="70" w:unhideWhenUsed="0"/>
+    <w:lsdException w:name="Colorful Shading Accent 6" w:semiHidden="0" w:uiPriority="71" w:unhideWhenUsed="0"/>
+    <w:lsdException w:name="Colorful List Accent 6" w:semiHidden="0" w:uiPriority="72" w:unhideWhenUsed="0"/>
+    <w:lsdException w:name="Colorful Grid Accent 6" w:semiHidden="0" w:uiPriority="73" w:unhideWhenUsed="0"/>
+    <w:lsdException w:name="Subtle Emphasis" w:semiHidden="0" w:uiPriority="19" w:unhideWhenUsed="0" w:qFormat="1"/>
+    <w:lsdException w:name="Intense Emphasis" w:semiHidden="0" w:uiPriority="21" w:unhideWhenUsed="0" w:qFormat="1"/>
+    <w:lsdException w:name="Subtle Reference" w:semiHidden="0" w:uiPriority="31" w:unhideWhenUsed="0" w:qFormat="1"/>
+    <w:lsdException w:name="Intense Reference" w:semiHidden="0" w:uiPriority="32" w:unhideWhenUsed="0" w:qFormat="1"/>
+    <w:lsdException w:name="Book Title" w:semiHidden="0" w:uiPriority="33" w:unhideWhenUsed="0" w:qFormat="1"/>
+    <w:lsdException w:name="Bibliography" w:uiPriority="37"/>
+    <w:lsdException w:name="TOC Heading" w:uiPriority="39" w:qFormat="1"/>
+  </w:latentStyles>
+  <w:style w:type="paragraph" w:default="1" w:styleId="Normal">
+    <w:name w:val="Normal"/>
+    <w:qFormat/>
+  </w:style>
+  <w:style w:type="character" w:default="1" w:styleId="DefaultParagraphFont">
+    <w:name w:val="Default Paragraph Font"/>
+    <w:uiPriority w:val="1"/>
+    <w:semiHidden/>
+    <w:unhideWhenUsed/>
+  </w:style>
+  <w:style w:type="table" w:default="1" w:styleId="TableNormal">
+    <w:name w:val="Normal Table"/>
+    <w:uiPriority w:val="99"/>
+    <w:semiHidden/>
+    <w:unhideWhenUsed/>
+    <w:tblPr>
+      <w:tblInd w:w="0" w:type="dxa"/>
+      <w:tblCellMar>
+        <w:top w:w="0" w:type="dxa"/>
+        <w:left w:w="108" w:type="dxa"/>
+        <w:bottom w:w="0" w:type="dxa"/>
+        <w:right w:w="108" w:type="dxa"/>
+      </w:tblCellMar>
+    </w:tblPr>
+  </w:style>
+  <w:style w:type="numbering" w:default="1" w:styleId="NoList">
+    <w:name w:val="No List"/>
+    <w:uiPriority w:val="99"/>
+    <w:semiHidden/>
+    <w:unhideWhenUsed/>
   </w:style>
 </w:styles>
 </file>
@@ -858,7 +1319,7 @@
 </file>
 
 <file path=customXml/itemProps1.xml><?xml version="1.0" encoding="utf-8"?>
-<ds:datastoreItem xmlns:ds="http://schemas.openxmlformats.org/officeDocument/2006/customXml" ds:itemID="{61950E93-587A-4C22-B5A0-BE2FB135B8B5}">
+<ds:datastoreItem xmlns:ds="http://schemas.openxmlformats.org/officeDocument/2006/customXml" ds:itemID="{09A40F1F-4D14-4642-AD91-7DDD5D4A2A40}">
   <ds:schemaRefs>
     <ds:schemaRef ds:uri="http://schemas.openxmlformats.org/officeDocument/2006/bibliography"/>
   </ds:schemaRefs>

</xml_diff>

<commit_message>
other update to TestTabulation.docx to add new test cases
</commit_message>
<xml_diff>
--- a/thirdparties-extension/fr.opensagres.poi.xwpf.converter.pdf/src/test/resources/org/apache/poi/xwpf/converter/core/TestTabulation.docx
+++ b/thirdparties-extension/fr.opensagres.poi.xwpf.converter.pdf/src/test/resources/org/apache/poi/xwpf/converter/core/TestTabulation.docx
@@ -126,7 +126,6 @@
         <w:pStyle w:val="TOC1"/>
         <w:rPr>
           <w:rFonts w:eastAsiaTheme="minorEastAsia" w:cstheme="minorBidi"/>
-          <w:b w:val="0"/>
           <w:lang w:eastAsia="en-US"/>
         </w:rPr>
       </w:pPr>
@@ -183,10 +182,7 @@
       </w:pPr>
       <w:hyperlink w:anchor="_Toc147891758" w:history="1">
         <w:r>
-          <w:t>Foreword</w:t>
-        </w:r>
-        <w:r>
-          <w:t>aaaaaaaaaaaaaaaaaaaaaaaaaaaaaaaaaaaaaaaaaaaaaaaaaaaaaa</w:t>
+          <w:t>Forewordaaaaaaaaaaaaaaaaaaaaaaaaaaaaaaaaaaaaaaaaaaaaaaaaaaaaaa</w:t>
         </w:r>
         <w:r>
           <w:rPr>
@@ -236,7 +232,6 @@
         <w:pStyle w:val="TOC1"/>
         <w:rPr>
           <w:rFonts w:eastAsiaTheme="minorEastAsia" w:cstheme="minorBidi"/>
-          <w:b w:val="0"/>
           <w:lang w:eastAsia="en-US"/>
         </w:rPr>
       </w:pPr>
@@ -245,27 +240,22 @@
           <w:t>For</w:t>
         </w:r>
         <w:r>
+          <w:t>w</w:t>
+        </w:r>
+        <w:r>
           <w:tab/>
         </w:r>
         <w:r>
-          <w:t>w</w:t>
-        </w:r>
-        <w:r>
           <w:tab/>
-        </w:r>
-        <w:r>
+          <w:t>ord</w:t>
+        </w:r>
+        <w:r>
+          <w:rPr>
+            <w:webHidden/>
+          </w:rPr>
           <w:tab/>
         </w:r>
         <w:r>
-          <w:t>ord</w:t>
-        </w:r>
-        <w:r>
-          <w:rPr>
-            <w:webHidden/>
-          </w:rPr>
-          <w:tab/>
-        </w:r>
-        <w:r>
           <w:rPr>
             <w:webHidden/>
           </w:rPr>
@@ -305,7 +295,7 @@
     <w:p>
       <w:pPr>
         <w:rPr>
-          <w:lang w:val="en-US" w:eastAsia="en-CA"/>
+          <w:lang w:eastAsia="en-CA"/>
         </w:rPr>
       </w:pPr>
     </w:p>
@@ -314,30 +304,67 @@
         <w:tabs>
           <w:tab w:val="right" w:pos="1701"/>
         </w:tabs>
-      </w:pPr>
-      <w:r>
-        <w:tab/>
-        <w:t>SingleRight</w:t>
+        <w:rPr>
+          <w:lang w:val="en-US"/>
+        </w:rPr>
+      </w:pPr>
+      <w:r>
+        <w:tab/>
+      </w:r>
+      <w:r>
+        <w:rPr>
+          <w:lang w:val="en-US"/>
+        </w:rPr>
+        <w:t>Right</w:t>
       </w:r>
     </w:p>
     <w:p>
       <w:pPr>
         <w:tabs>
           <w:tab w:val="right" w:pos="1701"/>
-          <w:tab w:val="right" w:pos="5670"/>
+          <w:tab w:val="right" w:pos="6237"/>
         </w:tabs>
         <w:rPr>
           <w:lang w:val="en-US"/>
         </w:rPr>
       </w:pPr>
       <w:r>
-        <w:tab/>
-      </w:r>
-      <w:r>
-        <w:rPr>
-          <w:lang w:val="en-US"/>
-        </w:rPr>
-        <w:t>Double</w:t>
+        <w:rPr>
+          <w:lang w:val="en-US"/>
+        </w:rPr>
+        <w:tab/>
+      </w:r>
+      <w:r>
+        <w:rPr>
+          <w:lang w:val="en-US"/>
+        </w:rPr>
+        <w:tab/>
+        <w:t>Right</w:t>
+      </w:r>
+      <w:bookmarkStart w:id="0" w:name="_GoBack"/>
+      <w:bookmarkEnd w:id="0"/>
+    </w:p>
+    <w:p>
+      <w:pPr>
+        <w:tabs>
+          <w:tab w:val="right" w:pos="1701"/>
+          <w:tab w:val="right" w:pos="6237"/>
+        </w:tabs>
+        <w:rPr>
+          <w:lang w:val="en-US"/>
+        </w:rPr>
+      </w:pPr>
+      <w:r>
+        <w:rPr>
+          <w:lang w:val="en-US"/>
+        </w:rPr>
+        <w:tab/>
+      </w:r>
+      <w:r>
+        <w:rPr>
+          <w:lang w:val="en-US"/>
+        </w:rPr>
+        <w:t>Right</w:t>
       </w:r>
       <w:r>
         <w:rPr>
@@ -356,7 +383,7 @@
       <w:pPr>
         <w:tabs>
           <w:tab w:val="left" w:pos="1701"/>
-          <w:tab w:val="right" w:pos="5670"/>
+          <w:tab w:val="right" w:pos="6237"/>
         </w:tabs>
         <w:rPr>
           <w:lang w:val="en-US"/>
@@ -433,7 +460,7 @@
           <w:lang w:val="en-US"/>
         </w:rPr>
         <w:tab/>
-        <w:t>SingleCenter</w:t>
+        <w:t>Center</w:t>
       </w:r>
     </w:p>
     <w:p>
@@ -497,7 +524,7 @@
         <w:tabs>
           <w:tab w:val="left" w:pos="1701"/>
           <w:tab w:val="center" w:pos="4536"/>
-          <w:tab w:val="right" w:pos="5670"/>
+          <w:tab w:val="right" w:pos="6237"/>
         </w:tabs>
         <w:rPr>
           <w:lang w:val="en-US"/>
@@ -523,32 +550,6 @@
         </w:rPr>
         <w:tab/>
         <w:t>Right</w:t>
-      </w:r>
-      <w:bookmarkStart w:id="0" w:name="_GoBack"/>
-      <w:bookmarkEnd w:id="0"/>
-    </w:p>
-    <w:p>
-      <w:pPr>
-        <w:tabs>
-          <w:tab w:val="right" w:pos="1701"/>
-          <w:tab w:val="right" w:pos="5670"/>
-        </w:tabs>
-        <w:rPr>
-          <w:lang w:val="en-US"/>
-        </w:rPr>
-      </w:pPr>
-      <w:r>
-        <w:rPr>
-          <w:lang w:val="en-US"/>
-        </w:rPr>
-        <w:tab/>
-      </w:r>
-      <w:r>
-        <w:rPr>
-          <w:lang w:val="en-US"/>
-        </w:rPr>
-        <w:tab/>
-        <w:t>EmptyRight</w:t>
       </w:r>
     </w:p>
     <w:p>
@@ -572,7 +573,7 @@
           <w:lang w:val="en-US"/>
         </w:rPr>
         <w:tab/>
-        <w:t>EmptyCenter</w:t>
+        <w:t>Center</w:t>
       </w:r>
     </w:p>
     <w:p>
@@ -821,13 +822,12 @@
     <w:autoRedefine/>
     <w:uiPriority w:val="39"/>
     <w:unhideWhenUsed/>
-    <w:rsid w:val="00F332D1"/>
+    <w:rsid w:val="002E7C84"/>
     <w:pPr>
       <w:tabs>
-        <w:tab w:val="left" w:pos="360"/>
         <w:tab w:val="left" w:pos="540"/>
         <w:tab w:val="left" w:pos="851"/>
-        <w:tab w:val="right" w:leader="dot" w:pos="9990"/>
+        <w:tab w:val="right" w:leader="dot" w:pos="9072"/>
       </w:tabs>
       <w:spacing w:before="120" w:after="0"/>
     </w:pPr>
@@ -1319,7 +1319,7 @@
 </file>
 
 <file path=customXml/itemProps1.xml><?xml version="1.0" encoding="utf-8"?>
-<ds:datastoreItem xmlns:ds="http://schemas.openxmlformats.org/officeDocument/2006/customXml" ds:itemID="{09A40F1F-4D14-4642-AD91-7DDD5D4A2A40}">
+<ds:datastoreItem xmlns:ds="http://schemas.openxmlformats.org/officeDocument/2006/customXml" ds:itemID="{E2AFFAC1-15DF-441E-A3E2-2150486ADDD7}">
   <ds:schemaRefs>
     <ds:schemaRef ds:uri="http://schemas.openxmlformats.org/officeDocument/2006/bibliography"/>
   </ds:schemaRefs>

</xml_diff>